<commit_message>
Most recent updated files
</commit_message>
<xml_diff>
--- a/HeatSinkTemplate.docx
+++ b/HeatSinkTemplate.docx
@@ -1,6 +1,6 @@
 
 <file path=word/document.xml><?xml version="1.0" encoding="utf-8"?>
-<w:document xmlns:cx="http://schemas.microsoft.com/office/drawing/2014/chartex" xmlns:cx1="http://schemas.microsoft.com/office/drawing/2015/9/8/chartex" xmlns:cx2="http://schemas.microsoft.com/office/drawing/2015/10/21/chartex" xmlns:cx3="http://schemas.microsoft.com/office/drawing/2016/5/9/chartex" xmlns:cx4="http://schemas.microsoft.com/office/drawing/2016/5/10/chartex" xmlns:cx5="http://schemas.microsoft.com/office/drawing/2016/5/11/chartex" xmlns:cx6="http://schemas.microsoft.com/office/drawing/2016/5/12/chartex" xmlns:cx7="http://schemas.microsoft.com/office/drawing/2016/5/13/chartex" xmlns:cx8="http://schemas.microsoft.com/office/drawing/2016/5/14/chartex" xmlns:mc="http://schemas.openxmlformats.org/markup-compatibility/2006" xmlns:aink="http://schemas.microsoft.com/office/drawing/2016/ink" xmlns:am3d="http://schemas.microsoft.com/office/drawing/2017/model3d" xmlns:o="urn:schemas-microsoft-com:office:office" xmlns:r="http://purl.oclc.org/ooxml/officeDocument/relationships" xmlns:m="http://purl.oclc.org/ooxml/officeDocument/math" xmlns:v="urn:schemas-microsoft-com:vml" xmlns:wp14="http://schemas.microsoft.com/office/word/2010/wordprocessingDrawing" xmlns:wp="http://purl.oclc.org/ooxml/drawingml/wordprocessingDrawing" xmlns:w10="urn:schemas-microsoft-com:office:word" xmlns:w="http://purl.oclc.org/ooxml/wordprocessingml/main" xmlns:w14="http://schemas.microsoft.com/office/word/2010/wordml" xmlns:w15="http://schemas.microsoft.com/office/word/2012/wordml" xmlns:w16cex="http://schemas.microsoft.com/office/word/2018/wordml/cex" xmlns:w16cid="http://schemas.microsoft.com/office/word/2016/wordml/cid" xmlns:w16="http://schemas.microsoft.com/office/word/2018/wordml" xmlns:w16sdtdh="http://schemas.microsoft.com/office/word/2020/wordml/sdtdatahash" xmlns:w16se="http://schemas.microsoft.com/office/word/2015/wordml/symex" xmlns:wpi="http://schemas.microsoft.com/office/word/2010/wordprocessingInk" xmlns:wne="http://schemas.microsoft.com/office/word/2006/wordml" mc:Ignorable="w14 w15 w16se w16cid w16 w16cex w16sdtdh wne wp14" w:conformance="strict">
+<w:document xmlns:cx="http://schemas.microsoft.com/office/drawing/2014/chartex" xmlns:cx1="http://schemas.microsoft.com/office/drawing/2015/9/8/chartex" xmlns:cx2="http://schemas.microsoft.com/office/drawing/2015/10/21/chartex" xmlns:cx3="http://schemas.microsoft.com/office/drawing/2016/5/9/chartex" xmlns:cx4="http://schemas.microsoft.com/office/drawing/2016/5/10/chartex" xmlns:cx5="http://schemas.microsoft.com/office/drawing/2016/5/11/chartex" xmlns:cx6="http://schemas.microsoft.com/office/drawing/2016/5/12/chartex" xmlns:cx7="http://schemas.microsoft.com/office/drawing/2016/5/13/chartex" xmlns:cx8="http://schemas.microsoft.com/office/drawing/2016/5/14/chartex" xmlns:mc="http://schemas.openxmlformats.org/markup-compatibility/2006" xmlns:aink="http://schemas.microsoft.com/office/drawing/2016/ink" xmlns:am3d="http://schemas.microsoft.com/office/drawing/2017/model3d" xmlns:o="urn:schemas-microsoft-com:office:office" xmlns:oel="http://schemas.microsoft.com/office/2019/extlst" xmlns:r="http://purl.oclc.org/ooxml/officeDocument/relationships" xmlns:m="http://purl.oclc.org/ooxml/officeDocument/math" xmlns:v="urn:schemas-microsoft-com:vml" xmlns:wp14="http://schemas.microsoft.com/office/word/2010/wordprocessingDrawing" xmlns:wp="http://purl.oclc.org/ooxml/drawingml/wordprocessingDrawing" xmlns:w10="urn:schemas-microsoft-com:office:word" xmlns:w="http://purl.oclc.org/ooxml/wordprocessingml/main" xmlns:w14="http://schemas.microsoft.com/office/word/2010/wordml" xmlns:w15="http://schemas.microsoft.com/office/word/2012/wordml" xmlns:w16cex="http://schemas.microsoft.com/office/word/2018/wordml/cex" xmlns:w16cid="http://schemas.microsoft.com/office/word/2016/wordml/cid" xmlns:w16="http://schemas.microsoft.com/office/word/2018/wordml" xmlns:w16sdtdh="http://schemas.microsoft.com/office/word/2020/wordml/sdtdatahash" xmlns:w16se="http://schemas.microsoft.com/office/word/2015/wordml/symex" xmlns:wpi="http://schemas.microsoft.com/office/word/2010/wordprocessingInk" xmlns:wne="http://schemas.microsoft.com/office/word/2006/wordml" mc:Ignorable="w14 w15 w16se w16cid w16 w16cex w16sdtdh wne wp14" w:conformance="strict">
   <w:body>
     <w:p>
       <w:pPr>
@@ -744,9 +744,18 @@
     <w:p>
       <w:pPr>
         <w:pStyle w:val="BodyText"/>
+        <w:rPr>
+          <w:lang w:val="en-US"/>
+        </w:rPr>
       </w:pPr>
       <w:r>
         <w:t>The groups should submit a cost-based Figure of Merit (FOM) as described in the competition guidelines. The groups should predict the figure of merit of their design and explain their analysis here.</w:t>
+      </w:r>
+      <w:r>
+        <w:rPr>
+          <w:lang w:val="en-US"/>
+        </w:rPr>
+        <w:t xml:space="preserve"> All values in the table below should be calculated and listed.</w:t>
       </w:r>
     </w:p>
     <w:p>
@@ -755,6 +764,9 @@
       </w:pPr>
       <w:r>
         <w:t>Figure of Merit</w:t>
+      </w:r>
+      <w:r>
+        <w:t xml:space="preserve"> and Model</w:t>
       </w:r>
       <w:r>
         <w:t xml:space="preserve"> </w:t>
@@ -822,53 +834,24 @@
       </w:tr>
       <w:tr>
         <w:trPr>
-          <w:trHeight w:val="320"/>
+          <w:cantSplit/>
+          <w:trHeight w:val="240"/>
+          <w:tblHeader/>
           <w:jc w:val="center"/>
         </w:trPr>
         <w:tc>
           <w:tcPr>
-            <w:tcW w:w="125.85pt" w:type="dxa"/>
+            <w:tcW w:w="207pt" w:type="dxa"/>
+            <w:gridSpan w:val="2"/>
             <w:vAlign w:val="center"/>
           </w:tcPr>
           <w:p>
             <w:pPr>
-              <w:pStyle w:val="tablecopy"/>
-              <w:rPr>
-                <w:i/>
-                <w:iCs/>
-              </w:rPr>
+              <w:pStyle w:val="tablecolhead"/>
+              <w:jc w:val="both"/>
             </w:pPr>
             <w:r>
-              <w:rPr>
-                <w:i/>
-                <w:iCs/>
-              </w:rPr>
-              <w:t xml:space="preserve">Flow Inlet Velocity </w:t>
-            </w:r>
-            <w:r>
-              <w:t>[m/s]</w:t>
-            </w:r>
-          </w:p>
-        </w:tc>
-        <w:tc>
-          <w:tcPr>
-            <w:tcW w:w="81.15pt" w:type="dxa"/>
-            <w:vAlign w:val="center"/>
-          </w:tcPr>
-          <w:p>
-            <w:pPr>
-              <w:jc w:val="start"/>
-              <w:rPr>
-                <w:sz w:val="16"/>
-                <w:szCs w:val="16"/>
-              </w:rPr>
-            </w:pPr>
-            <w:r>
-              <w:rPr>
-                <w:sz w:val="16"/>
-                <w:szCs w:val="16"/>
-              </w:rPr>
-              <w:t>3.5</w:t>
+              <w:t>Givens</w:t>
             </w:r>
           </w:p>
         </w:tc>
@@ -896,14 +879,21 @@
                 <w:i/>
                 <w:iCs/>
               </w:rPr>
-              <w:t xml:space="preserve">Flow Inlet Temperature, </w:t>
+              <w:t>Heater Power</w:t>
             </w:r>
             <w:r>
               <w:rPr>
                 <w:i/>
                 <w:iCs/>
               </w:rPr>
-              <w:t>T</w:t>
+              <w:t xml:space="preserve">, </w:t>
+            </w:r>
+            <w:r>
+              <w:rPr>
+                <w:i/>
+                <w:iCs/>
+              </w:rPr>
+              <w:t>q</w:t>
             </w:r>
             <w:r>
               <w:rPr>
@@ -911,26 +901,10 @@
                 <w:iCs/>
                 <w:vertAlign w:val="subscript"/>
               </w:rPr>
-              <w:t>amb</w:t>
-            </w:r>
-            <w:r>
-              <w:rPr>
-                <w:i/>
-                <w:iCs/>
-              </w:rPr>
-              <w:t xml:space="preserve"> </w:t>
-            </w:r>
-            <w:r>
-              <w:t>[</w:t>
-            </w:r>
-            <w:r>
-              <w:rPr>
-                <w:vertAlign w:val="superscript"/>
-              </w:rPr>
-              <w:t>o</w:t>
-            </w:r>
-            <w:r>
-              <w:t>C]</w:t>
+              <w:t>input</w:t>
+            </w:r>
+            <w:r>
+              <w:t xml:space="preserve"> [W]</w:t>
             </w:r>
           </w:p>
         </w:tc>
@@ -952,7 +926,131 @@
                 <w:sz w:val="16"/>
                 <w:szCs w:val="16"/>
               </w:rPr>
+              <w:t>18</w:t>
+            </w:r>
+          </w:p>
+        </w:tc>
+      </w:tr>
+      <w:tr>
+        <w:trPr>
+          <w:trHeight w:val="320"/>
+          <w:jc w:val="center"/>
+        </w:trPr>
+        <w:tc>
+          <w:tcPr>
+            <w:tcW w:w="125.85pt" w:type="dxa"/>
+            <w:vAlign w:val="center"/>
+          </w:tcPr>
+          <w:p>
+            <w:pPr>
+              <w:pStyle w:val="tablecopy"/>
+              <w:rPr>
+                <w:i/>
+                <w:iCs/>
+              </w:rPr>
+            </w:pPr>
+            <w:r>
+              <w:rPr>
+                <w:i/>
+                <w:iCs/>
+              </w:rPr>
+              <w:t>Ambient</w:t>
+            </w:r>
+            <w:r>
+              <w:rPr>
+                <w:i/>
+                <w:iCs/>
+              </w:rPr>
+              <w:t xml:space="preserve"> Temperature, </w:t>
+            </w:r>
+            <w:r>
+              <w:rPr>
+                <w:i/>
+                <w:iCs/>
+              </w:rPr>
+              <w:t>T</w:t>
+            </w:r>
+            <w:r>
+              <w:rPr>
+                <w:i/>
+                <w:iCs/>
+                <w:vertAlign w:val="subscript"/>
+              </w:rPr>
+              <w:t>amb</w:t>
+            </w:r>
+            <w:r>
+              <w:rPr>
+                <w:i/>
+                <w:iCs/>
+              </w:rPr>
+              <w:t xml:space="preserve"> </w:t>
+            </w:r>
+            <w:r>
+              <w:t>[</w:t>
+            </w:r>
+            <w:r>
+              <w:rPr>
+                <w:vertAlign w:val="superscript"/>
+              </w:rPr>
+              <w:t>o</w:t>
+            </w:r>
+            <w:r>
+              <w:t>C]</w:t>
+            </w:r>
+          </w:p>
+        </w:tc>
+        <w:tc>
+          <w:tcPr>
+            <w:tcW w:w="81.15pt" w:type="dxa"/>
+            <w:vAlign w:val="center"/>
+          </w:tcPr>
+          <w:p>
+            <w:pPr>
+              <w:jc w:val="start"/>
+              <w:rPr>
+                <w:sz w:val="16"/>
+                <w:szCs w:val="16"/>
+              </w:rPr>
+            </w:pPr>
+            <w:r>
+              <w:rPr>
+                <w:sz w:val="16"/>
+                <w:szCs w:val="16"/>
+              </w:rPr>
               <w:t>20</w:t>
+            </w:r>
+          </w:p>
+        </w:tc>
+      </w:tr>
+      <w:tr>
+        <w:trPr>
+          <w:trHeight w:val="320"/>
+          <w:jc w:val="center"/>
+        </w:trPr>
+        <w:tc>
+          <w:tcPr>
+            <w:tcW w:w="207pt" w:type="dxa"/>
+            <w:gridSpan w:val="2"/>
+            <w:vAlign w:val="center"/>
+          </w:tcPr>
+          <w:p>
+            <w:pPr>
+              <w:jc w:val="start"/>
+              <w:rPr>
+                <w:b/>
+                <w:bCs/>
+                <w:sz w:val="16"/>
+                <w:szCs w:val="16"/>
+              </w:rPr>
+            </w:pPr>
+            <w:r>
+              <w:rPr>
+                <w:b/>
+                <w:bCs/>
+                <w:sz w:val="16"/>
+                <w:szCs w:val="16"/>
+              </w:rPr>
+              <w:t>Modeled Values</w:t>
             </w:r>
           </w:p>
         </w:tc>
@@ -1090,7 +1188,7 @@
                 <w:i/>
                 <w:iCs/>
               </w:rPr>
-              <w:t xml:space="preserve">Heater 1 Temperature, </w:t>
+              <w:t xml:space="preserve">Heater Temperature, </w:t>
             </w:r>
             <w:r>
               <w:rPr>
@@ -1105,7 +1203,7 @@
                 <w:iCs/>
                 <w:vertAlign w:val="subscript"/>
               </w:rPr>
-              <w:t>heater 1</w:t>
+              <w:t>heater</w:t>
             </w:r>
             <w:r>
               <w:t xml:space="preserve"> [</w:t>
@@ -1151,65 +1249,81 @@
             <w:pPr>
               <w:pStyle w:val="tablecopy"/>
               <w:rPr>
+                <w:b/>
+                <w:bCs/>
                 <w:i/>
                 <w:iCs/>
               </w:rPr>
             </w:pPr>
             <w:r>
               <w:rPr>
+                <w:b/>
+                <w:bCs/>
                 <w:i/>
                 <w:iCs/>
               </w:rPr>
-              <w:t xml:space="preserve">Heater </w:t>
-            </w:r>
-            <w:r>
-              <w:rPr>
+              <w:t xml:space="preserve">Figure of Merit, </w:t>
+            </w:r>
+            <w:r>
+              <w:rPr>
+                <w:b/>
+                <w:bCs/>
                 <w:i/>
                 <w:iCs/>
               </w:rPr>
-              <w:t>2</w:t>
-            </w:r>
-            <w:r>
-              <w:rPr>
-                <w:i/>
-                <w:iCs/>
-              </w:rPr>
-              <w:t xml:space="preserve"> Temperature, </w:t>
-            </w:r>
-            <w:r>
-              <w:rPr>
-                <w:i/>
-                <w:iCs/>
-              </w:rPr>
-              <w:t>T</w:t>
-            </w:r>
-            <w:r>
-              <w:rPr>
-                <w:i/>
-                <w:iCs/>
-                <w:vertAlign w:val="subscript"/>
-              </w:rPr>
-              <w:t xml:space="preserve">heater </w:t>
-            </w:r>
-            <w:r>
-              <w:rPr>
-                <w:i/>
-                <w:iCs/>
-                <w:vertAlign w:val="subscript"/>
-              </w:rPr>
-              <w:t>2</w:t>
-            </w:r>
-            <w:r>
-              <w:t xml:space="preserve"> [</w:t>
-            </w:r>
-            <w:r>
-              <w:rPr>
+              <w:t xml:space="preserve">FOM </w:t>
+            </w:r>
+            <w:r>
+              <w:rPr>
+                <w:b/>
+                <w:bCs/>
+              </w:rPr>
+              <w:t>[$</w:t>
+            </w:r>
+            <w:r>
+              <w:rPr>
+                <w:b/>
+                <w:bCs/>
                 <w:vertAlign w:val="superscript"/>
               </w:rPr>
+              <w:t>-1</w:t>
+            </w:r>
+            <w:r>
+              <w:rPr>
+                <w:b/>
+                <w:bCs/>
+              </w:rPr>
+              <w:t xml:space="preserve"> </w:t>
+            </w:r>
+            <w:r>
+              <w:rPr>
+                <w:b/>
+                <w:bCs/>
+                <w:vertAlign w:val="superscript"/>
+              </w:rPr>
               <w:t>o</w:t>
             </w:r>
             <w:r>
-              <w:t>C]</w:t>
+              <w:rPr>
+                <w:b/>
+                <w:bCs/>
+              </w:rPr>
+              <w:t>C</w:t>
+            </w:r>
+            <w:r>
+              <w:rPr>
+                <w:b/>
+                <w:bCs/>
+                <w:vertAlign w:val="superscript"/>
+              </w:rPr>
+              <w:t>-1</w:t>
+            </w:r>
+            <w:r>
+              <w:rPr>
+                <w:b/>
+                <w:bCs/>
+              </w:rPr>
+              <w:t>]</w:t>
             </w:r>
           </w:p>
         </w:tc>
@@ -1222,6 +1336,8 @@
             <w:pPr>
               <w:jc w:val="start"/>
               <w:rPr>
+                <w:b/>
+                <w:bCs/>
                 <w:sz w:val="16"/>
                 <w:szCs w:val="16"/>
               </w:rPr>
@@ -1243,88 +1359,72 @@
             <w:pPr>
               <w:pStyle w:val="tablecopy"/>
               <w:rPr>
-                <w:b/>
-                <w:bCs/>
                 <w:i/>
                 <w:iCs/>
               </w:rPr>
             </w:pPr>
             <w:r>
               <w:rPr>
-                <w:b/>
-                <w:bCs/>
                 <w:i/>
                 <w:iCs/>
               </w:rPr>
-              <w:t xml:space="preserve">Figure of Merit, </w:t>
-            </w:r>
-            <w:r>
-              <w:rPr>
-                <w:b/>
-                <w:bCs/>
+              <w:t>Max</w:t>
+            </w:r>
+            <w:r>
+              <w:rPr>
                 <w:i/>
                 <w:iCs/>
               </w:rPr>
-              <w:t xml:space="preserve">FOM </w:t>
-            </w:r>
-            <w:r>
-              <w:rPr>
-                <w:b/>
-                <w:bCs/>
-              </w:rPr>
-              <w:t>[</w:t>
-            </w:r>
-            <w:r>
-              <w:rPr>
-                <w:b/>
-                <w:bCs/>
-              </w:rPr>
-              <w:t>$</w:t>
-            </w:r>
-            <w:r>
-              <w:rPr>
-                <w:b/>
-                <w:bCs/>
+              <w:t xml:space="preserve"> Temperature</w:t>
+            </w:r>
+            <w:r>
+              <w:rPr>
+                <w:i/>
+                <w:iCs/>
+              </w:rPr>
+              <w:t xml:space="preserve"> of the Heat Sink</w:t>
+            </w:r>
+            <w:r>
+              <w:rPr>
+                <w:i/>
+                <w:iCs/>
+              </w:rPr>
+              <w:t xml:space="preserve">, </w:t>
+            </w:r>
+            <w:r>
+              <w:rPr>
+                <w:i/>
+                <w:iCs/>
+              </w:rPr>
+              <w:t>T</w:t>
+            </w:r>
+            <w:r>
+              <w:rPr>
+                <w:i/>
+                <w:iCs/>
+                <w:vertAlign w:val="subscript"/>
+              </w:rPr>
+              <w:t>hea</w:t>
+            </w:r>
+            <w:r>
+              <w:rPr>
+                <w:i/>
+                <w:iCs/>
+                <w:vertAlign w:val="subscript"/>
+              </w:rPr>
+              <w:t xml:space="preserve">t sink max </w:t>
+            </w:r>
+            <w:r>
+              <w:t xml:space="preserve"> [</w:t>
+            </w:r>
+            <w:r>
+              <w:rPr>
                 <w:vertAlign w:val="superscript"/>
               </w:rPr>
-              <w:t>-1</w:t>
-            </w:r>
-            <w:r>
-              <w:rPr>
-                <w:b/>
-                <w:bCs/>
-              </w:rPr>
-              <w:t xml:space="preserve"> </w:t>
-            </w:r>
-            <w:r>
-              <w:rPr>
-                <w:b/>
-                <w:bCs/>
-                <w:vertAlign w:val="superscript"/>
-              </w:rPr>
               <w:t>o</w:t>
             </w:r>
             <w:r>
-              <w:rPr>
-                <w:b/>
-                <w:bCs/>
-              </w:rPr>
-              <w:t>C</w:t>
-            </w:r>
-            <w:r>
-              <w:rPr>
-                <w:b/>
-                <w:bCs/>
-                <w:vertAlign w:val="superscript"/>
-              </w:rPr>
-              <w:t>-1</w:t>
-            </w:r>
-            <w:r>
-              <w:rPr>
-                <w:b/>
-                <w:bCs/>
-              </w:rPr>
-              <w:t>]</w:t>
+              <w:t>C]</w:t>
             </w:r>
           </w:p>
         </w:tc>
@@ -1337,6 +1437,86 @@
             <w:pPr>
               <w:jc w:val="start"/>
               <w:rPr>
+                <w:sz w:val="16"/>
+                <w:szCs w:val="16"/>
+              </w:rPr>
+            </w:pPr>
+          </w:p>
+        </w:tc>
+      </w:tr>
+      <w:tr>
+        <w:trPr>
+          <w:trHeight w:val="320"/>
+          <w:jc w:val="center"/>
+        </w:trPr>
+        <w:tc>
+          <w:tcPr>
+            <w:tcW w:w="125.85pt" w:type="dxa"/>
+            <w:vAlign w:val="center"/>
+          </w:tcPr>
+          <w:p>
+            <w:pPr>
+              <w:pStyle w:val="tablecopy"/>
+            </w:pPr>
+            <w:r>
+              <w:rPr>
+                <w:i/>
+                <w:iCs/>
+              </w:rPr>
+              <w:t>Heat Transferred through Heat Sink</w:t>
+            </w:r>
+            <w:r>
+              <w:rPr>
+                <w:i/>
+                <w:iCs/>
+              </w:rPr>
+              <w:t>*</w:t>
+            </w:r>
+            <w:r>
+              <w:rPr>
+                <w:i/>
+                <w:iCs/>
+              </w:rPr>
+              <w:t>, q</w:t>
+            </w:r>
+            <w:r>
+              <w:rPr>
+                <w:i/>
+                <w:iCs/>
+                <w:vertAlign w:val="subscript"/>
+              </w:rPr>
+              <w:t xml:space="preserve">Heat </w:t>
+            </w:r>
+            <w:r>
+              <w:rPr>
+                <w:i/>
+                <w:iCs/>
+                <w:vertAlign w:val="subscript"/>
+              </w:rPr>
+              <w:t>S</w:t>
+            </w:r>
+            <w:r>
+              <w:rPr>
+                <w:i/>
+                <w:iCs/>
+                <w:vertAlign w:val="subscript"/>
+              </w:rPr>
+              <w:t>ink</w:t>
+            </w:r>
+            <w:r>
+              <w:t xml:space="preserve"> [W]</w:t>
+            </w:r>
+          </w:p>
+        </w:tc>
+        <w:tc>
+          <w:tcPr>
+            <w:tcW w:w="81.15pt" w:type="dxa"/>
+            <w:vAlign w:val="center"/>
+          </w:tcPr>
+          <w:p>
+            <w:pPr>
+              <w:jc w:val="start"/>
+              <w:rPr>
                 <w:b/>
                 <w:bCs/>
                 <w:sz w:val="16"/>
@@ -1351,7 +1531,222 @@
       <w:pPr>
         <w:pStyle w:val="BodyText"/>
         <w:ind w:firstLine="0pt"/>
-      </w:pPr>
+        <w:rPr>
+          <w:lang w:val="en-US"/>
+        </w:rPr>
+      </w:pPr>
+      <w:r>
+        <w:rPr>
+          <w:lang w:val="en-US"/>
+        </w:rPr>
+        <w:t>*</w:t>
+      </w:r>
+      <w:r>
+        <w:rPr>
+          <w:lang w:val="en-US"/>
+        </w:rPr>
+        <w:t xml:space="preserve">Please note: </w:t>
+      </w:r>
+      <w:r>
+        <w:rPr>
+          <w:lang w:val="en-US"/>
+        </w:rPr>
+        <w:t>Teams should state and justify assumptions in their models</w:t>
+      </w:r>
+      <w:r>
+        <w:rPr>
+          <w:lang w:val="en-US"/>
+        </w:rPr>
+        <w:t xml:space="preserve"> as part of the design analysis section</w:t>
+      </w:r>
+      <w:r>
+        <w:rPr>
+          <w:lang w:val="en-US"/>
+        </w:rPr>
+        <w:t xml:space="preserve">. If the heater block </w:t>
+      </w:r>
+      <w:r>
+        <w:rPr>
+          <w:lang w:val="en-US"/>
+        </w:rPr>
+        <w:t xml:space="preserve">is assumed to be well insulated from the housing, then </w:t>
+      </w:r>
+      <w:proofErr w:type="spellStart"/>
+      <w:r>
+        <w:rPr>
+          <w:i/>
+          <w:iCs/>
+          <w:lang w:val="en-US"/>
+        </w:rPr>
+        <w:t>q</w:t>
+      </w:r>
+      <w:r>
+        <w:rPr>
+          <w:i/>
+          <w:iCs/>
+          <w:vertAlign w:val="subscript"/>
+          <w:lang w:val="en-US"/>
+        </w:rPr>
+        <w:t>heat</w:t>
+      </w:r>
+      <w:proofErr w:type="spellEnd"/>
+      <w:r>
+        <w:rPr>
+          <w:i/>
+          <w:iCs/>
+          <w:vertAlign w:val="subscript"/>
+          <w:lang w:val="en-US"/>
+        </w:rPr>
+        <w:t xml:space="preserve"> </w:t>
+      </w:r>
+      <w:proofErr w:type="gramStart"/>
+      <w:r>
+        <w:rPr>
+          <w:i/>
+          <w:iCs/>
+          <w:vertAlign w:val="subscript"/>
+          <w:lang w:val="en-US"/>
+        </w:rPr>
+        <w:t xml:space="preserve">sink </w:t>
+      </w:r>
+      <w:r>
+        <w:rPr>
+          <w:vertAlign w:val="subscript"/>
+          <w:lang w:val="en-US"/>
+        </w:rPr>
+        <w:t xml:space="preserve"> </w:t>
+      </w:r>
+      <w:r>
+        <w:rPr>
+          <w:lang w:val="en-US"/>
+        </w:rPr>
+        <w:t>=</w:t>
+      </w:r>
+      <w:proofErr w:type="gramEnd"/>
+      <w:r>
+        <w:rPr>
+          <w:lang w:val="en-US"/>
+        </w:rPr>
+        <w:t xml:space="preserve"> </w:t>
+      </w:r>
+      <w:proofErr w:type="spellStart"/>
+      <w:r>
+        <w:rPr>
+          <w:i/>
+          <w:iCs/>
+          <w:lang w:val="en-US"/>
+        </w:rPr>
+        <w:t>q</w:t>
+      </w:r>
+      <w:r>
+        <w:rPr>
+          <w:i/>
+          <w:iCs/>
+          <w:vertAlign w:val="subscript"/>
+          <w:lang w:val="en-US"/>
+        </w:rPr>
+        <w:t>input</w:t>
+      </w:r>
+      <w:proofErr w:type="spellEnd"/>
+      <w:r>
+        <w:rPr>
+          <w:i/>
+          <w:iCs/>
+          <w:vertAlign w:val="subscript"/>
+          <w:lang w:val="en-US"/>
+        </w:rPr>
+        <w:t xml:space="preserve"> </w:t>
+      </w:r>
+      <w:r>
+        <w:rPr>
+          <w:lang w:val="en-US"/>
+        </w:rPr>
+        <w:t>=</w:t>
+      </w:r>
+      <w:r>
+        <w:rPr>
+          <w:lang w:val="en-US"/>
+        </w:rPr>
+        <w:t xml:space="preserve"> 18 W</w:t>
+      </w:r>
+      <w:r>
+        <w:rPr>
+          <w:lang w:val="en-US"/>
+        </w:rPr>
+        <w:t xml:space="preserve">. But if the heat </w:t>
+      </w:r>
+      <w:r>
+        <w:rPr>
+          <w:lang w:val="en-US"/>
+        </w:rPr>
+        <w:t xml:space="preserve">lost </w:t>
+      </w:r>
+      <w:r>
+        <w:rPr>
+          <w:lang w:val="en-US"/>
+        </w:rPr>
+        <w:t xml:space="preserve">by conduction </w:t>
+      </w:r>
+      <w:r>
+        <w:rPr>
+          <w:lang w:val="en-US"/>
+        </w:rPr>
+        <w:t>through the support structure</w:t>
+      </w:r>
+      <w:r>
+        <w:rPr>
+          <w:lang w:val="en-US"/>
+        </w:rPr>
+        <w:t xml:space="preserve"> and </w:t>
+      </w:r>
+      <w:r>
+        <w:rPr>
+          <w:lang w:val="en-US"/>
+        </w:rPr>
+        <w:t>to the environment</w:t>
+      </w:r>
+      <w:r>
+        <w:rPr>
+          <w:lang w:val="en-US"/>
+        </w:rPr>
+        <w:t xml:space="preserve"> is part of the modeling approach</w:t>
+      </w:r>
+      <w:r>
+        <w:rPr>
+          <w:lang w:val="en-US"/>
+        </w:rPr>
+        <w:t xml:space="preserve">, </w:t>
+      </w:r>
+      <w:r>
+        <w:rPr>
+          <w:lang w:val="en-US"/>
+        </w:rPr>
+        <w:t>please report t</w:t>
+      </w:r>
+      <w:r>
+        <w:rPr>
+          <w:lang w:val="en-US"/>
+        </w:rPr>
+        <w:t xml:space="preserve">he </w:t>
+      </w:r>
+      <w:r>
+        <w:rPr>
+          <w:lang w:val="en-US"/>
+        </w:rPr>
+        <w:t xml:space="preserve">rate of </w:t>
+      </w:r>
+      <w:r>
+        <w:rPr>
+          <w:lang w:val="en-US"/>
+        </w:rPr>
+        <w:t>heat transferred through the heat sink</w:t>
+      </w:r>
+      <w:r>
+        <w:rPr>
+          <w:lang w:val="en-US"/>
+        </w:rPr>
+        <w:t xml:space="preserve"> extracted from the model.</w:t>
+      </w:r>
     </w:p>
     <w:p>
       <w:pPr>
@@ -1486,7 +1881,7 @@
 </file>
 
 <file path=word/endnotes.xml><?xml version="1.0" encoding="utf-8"?>
-<w:endnotes xmlns:cx="http://schemas.microsoft.com/office/drawing/2014/chartex" xmlns:cx1="http://schemas.microsoft.com/office/drawing/2015/9/8/chartex" xmlns:cx2="http://schemas.microsoft.com/office/drawing/2015/10/21/chartex" xmlns:cx3="http://schemas.microsoft.com/office/drawing/2016/5/9/chartex" xmlns:cx4="http://schemas.microsoft.com/office/drawing/2016/5/10/chartex" xmlns:cx5="http://schemas.microsoft.com/office/drawing/2016/5/11/chartex" xmlns:cx6="http://schemas.microsoft.com/office/drawing/2016/5/12/chartex" xmlns:cx7="http://schemas.microsoft.com/office/drawing/2016/5/13/chartex" xmlns:cx8="http://schemas.microsoft.com/office/drawing/2016/5/14/chartex" xmlns:mc="http://schemas.openxmlformats.org/markup-compatibility/2006" xmlns:aink="http://schemas.microsoft.com/office/drawing/2016/ink" xmlns:am3d="http://schemas.microsoft.com/office/drawing/2017/model3d" xmlns:o="urn:schemas-microsoft-com:office:office" xmlns:r="http://purl.oclc.org/ooxml/officeDocument/relationships" xmlns:m="http://purl.oclc.org/ooxml/officeDocument/math" xmlns:v="urn:schemas-microsoft-com:vml" xmlns:wp14="http://schemas.microsoft.com/office/word/2010/wordprocessingDrawing" xmlns:wp="http://purl.oclc.org/ooxml/drawingml/wordprocessingDrawing" xmlns:w10="urn:schemas-microsoft-com:office:word" xmlns:w="http://purl.oclc.org/ooxml/wordprocessingml/main" xmlns:w14="http://schemas.microsoft.com/office/word/2010/wordml" xmlns:w15="http://schemas.microsoft.com/office/word/2012/wordml" xmlns:w16cex="http://schemas.microsoft.com/office/word/2018/wordml/cex" xmlns:w16cid="http://schemas.microsoft.com/office/word/2016/wordml/cid" xmlns:w16="http://schemas.microsoft.com/office/word/2018/wordml" xmlns:w16sdtdh="http://schemas.microsoft.com/office/word/2020/wordml/sdtdatahash" xmlns:w16se="http://schemas.microsoft.com/office/word/2015/wordml/symex" xmlns:wpi="http://schemas.microsoft.com/office/word/2010/wordprocessingInk" xmlns:wne="http://schemas.microsoft.com/office/word/2006/wordml" mc:Ignorable="w14 w15 w16se w16cid w16 w16cex w16sdtdh wne wp14">
+<w:endnotes xmlns:cx="http://schemas.microsoft.com/office/drawing/2014/chartex" xmlns:cx1="http://schemas.microsoft.com/office/drawing/2015/9/8/chartex" xmlns:cx2="http://schemas.microsoft.com/office/drawing/2015/10/21/chartex" xmlns:cx3="http://schemas.microsoft.com/office/drawing/2016/5/9/chartex" xmlns:cx4="http://schemas.microsoft.com/office/drawing/2016/5/10/chartex" xmlns:cx5="http://schemas.microsoft.com/office/drawing/2016/5/11/chartex" xmlns:cx6="http://schemas.microsoft.com/office/drawing/2016/5/12/chartex" xmlns:cx7="http://schemas.microsoft.com/office/drawing/2016/5/13/chartex" xmlns:cx8="http://schemas.microsoft.com/office/drawing/2016/5/14/chartex" xmlns:mc="http://schemas.openxmlformats.org/markup-compatibility/2006" xmlns:aink="http://schemas.microsoft.com/office/drawing/2016/ink" xmlns:am3d="http://schemas.microsoft.com/office/drawing/2017/model3d" xmlns:o="urn:schemas-microsoft-com:office:office" xmlns:oel="http://schemas.microsoft.com/office/2019/extlst" xmlns:r="http://purl.oclc.org/ooxml/officeDocument/relationships" xmlns:m="http://purl.oclc.org/ooxml/officeDocument/math" xmlns:v="urn:schemas-microsoft-com:vml" xmlns:wp14="http://schemas.microsoft.com/office/word/2010/wordprocessingDrawing" xmlns:wp="http://purl.oclc.org/ooxml/drawingml/wordprocessingDrawing" xmlns:w10="urn:schemas-microsoft-com:office:word" xmlns:w="http://purl.oclc.org/ooxml/wordprocessingml/main" xmlns:w14="http://schemas.microsoft.com/office/word/2010/wordml" xmlns:w15="http://schemas.microsoft.com/office/word/2012/wordml" xmlns:w16cex="http://schemas.microsoft.com/office/word/2018/wordml/cex" xmlns:w16cid="http://schemas.microsoft.com/office/word/2016/wordml/cid" xmlns:w16="http://schemas.microsoft.com/office/word/2018/wordml" xmlns:w16sdtdh="http://schemas.microsoft.com/office/word/2020/wordml/sdtdatahash" xmlns:w16se="http://schemas.microsoft.com/office/word/2015/wordml/symex" xmlns:wpi="http://schemas.microsoft.com/office/word/2010/wordprocessingInk" xmlns:wne="http://schemas.microsoft.com/office/word/2006/wordml" mc:Ignorable="w14 w15 w16se w16cid w16 w16cex w16sdtdh wne wp14">
   <w:endnote w:type="separator" w:id="-1">
     <w:p>
       <w:r>
@@ -1505,7 +1900,7 @@
 </file>
 
 <file path=word/footer1.xml><?xml version="1.0" encoding="utf-8"?>
-<w:ftr xmlns:cx="http://schemas.microsoft.com/office/drawing/2014/chartex" xmlns:cx1="http://schemas.microsoft.com/office/drawing/2015/9/8/chartex" xmlns:cx2="http://schemas.microsoft.com/office/drawing/2015/10/21/chartex" xmlns:cx3="http://schemas.microsoft.com/office/drawing/2016/5/9/chartex" xmlns:cx4="http://schemas.microsoft.com/office/drawing/2016/5/10/chartex" xmlns:cx5="http://schemas.microsoft.com/office/drawing/2016/5/11/chartex" xmlns:cx6="http://schemas.microsoft.com/office/drawing/2016/5/12/chartex" xmlns:cx7="http://schemas.microsoft.com/office/drawing/2016/5/13/chartex" xmlns:cx8="http://schemas.microsoft.com/office/drawing/2016/5/14/chartex" xmlns:mc="http://schemas.openxmlformats.org/markup-compatibility/2006" xmlns:aink="http://schemas.microsoft.com/office/drawing/2016/ink" xmlns:am3d="http://schemas.microsoft.com/office/drawing/2017/model3d" xmlns:o="urn:schemas-microsoft-com:office:office" xmlns:r="http://purl.oclc.org/ooxml/officeDocument/relationships" xmlns:m="http://purl.oclc.org/ooxml/officeDocument/math" xmlns:v="urn:schemas-microsoft-com:vml" xmlns:wp14="http://schemas.microsoft.com/office/word/2010/wordprocessingDrawing" xmlns:wp="http://purl.oclc.org/ooxml/drawingml/wordprocessingDrawing" xmlns:w10="urn:schemas-microsoft-com:office:word" xmlns:w="http://purl.oclc.org/ooxml/wordprocessingml/main" xmlns:w14="http://schemas.microsoft.com/office/word/2010/wordml" xmlns:w15="http://schemas.microsoft.com/office/word/2012/wordml" xmlns:w16cex="http://schemas.microsoft.com/office/word/2018/wordml/cex" xmlns:w16cid="http://schemas.microsoft.com/office/word/2016/wordml/cid" xmlns:w16="http://schemas.microsoft.com/office/word/2018/wordml" xmlns:w16sdtdh="http://schemas.microsoft.com/office/word/2020/wordml/sdtdatahash" xmlns:w16se="http://schemas.microsoft.com/office/word/2015/wordml/symex" xmlns:wpi="http://schemas.microsoft.com/office/word/2010/wordprocessingInk" xmlns:wne="http://schemas.microsoft.com/office/word/2006/wordml" mc:Ignorable="w14 w15 w16se w16cid w16 w16cex w16sdtdh wne wp14">
+<w:ftr xmlns:cx="http://schemas.microsoft.com/office/drawing/2014/chartex" xmlns:cx1="http://schemas.microsoft.com/office/drawing/2015/9/8/chartex" xmlns:cx2="http://schemas.microsoft.com/office/drawing/2015/10/21/chartex" xmlns:cx3="http://schemas.microsoft.com/office/drawing/2016/5/9/chartex" xmlns:cx4="http://schemas.microsoft.com/office/drawing/2016/5/10/chartex" xmlns:cx5="http://schemas.microsoft.com/office/drawing/2016/5/11/chartex" xmlns:cx6="http://schemas.microsoft.com/office/drawing/2016/5/12/chartex" xmlns:cx7="http://schemas.microsoft.com/office/drawing/2016/5/13/chartex" xmlns:cx8="http://schemas.microsoft.com/office/drawing/2016/5/14/chartex" xmlns:mc="http://schemas.openxmlformats.org/markup-compatibility/2006" xmlns:aink="http://schemas.microsoft.com/office/drawing/2016/ink" xmlns:am3d="http://schemas.microsoft.com/office/drawing/2017/model3d" xmlns:o="urn:schemas-microsoft-com:office:office" xmlns:oel="http://schemas.microsoft.com/office/2019/extlst" xmlns:r="http://purl.oclc.org/ooxml/officeDocument/relationships" xmlns:m="http://purl.oclc.org/ooxml/officeDocument/math" xmlns:v="urn:schemas-microsoft-com:vml" xmlns:wp14="http://schemas.microsoft.com/office/word/2010/wordprocessingDrawing" xmlns:wp="http://purl.oclc.org/ooxml/drawingml/wordprocessingDrawing" xmlns:w10="urn:schemas-microsoft-com:office:word" xmlns:w="http://purl.oclc.org/ooxml/wordprocessingml/main" xmlns:w14="http://schemas.microsoft.com/office/word/2010/wordml" xmlns:w15="http://schemas.microsoft.com/office/word/2012/wordml" xmlns:w16cex="http://schemas.microsoft.com/office/word/2018/wordml/cex" xmlns:w16cid="http://schemas.microsoft.com/office/word/2016/wordml/cid" xmlns:w16="http://schemas.microsoft.com/office/word/2018/wordml" xmlns:w16sdtdh="http://schemas.microsoft.com/office/word/2020/wordml/sdtdatahash" xmlns:w16se="http://schemas.microsoft.com/office/word/2015/wordml/symex" xmlns:wpi="http://schemas.microsoft.com/office/word/2010/wordprocessingInk" xmlns:wne="http://schemas.microsoft.com/office/word/2006/wordml" mc:Ignorable="w14 w15 w16se w16cid w16 w16cex w16sdtdh wne wp14">
   <w:p>
     <w:pPr>
       <w:pStyle w:val="Footer"/>
@@ -1536,7 +1931,7 @@
 </file>
 
 <file path=word/footnotes.xml><?xml version="1.0" encoding="utf-8"?>
-<w:footnotes xmlns:cx="http://schemas.microsoft.com/office/drawing/2014/chartex" xmlns:cx1="http://schemas.microsoft.com/office/drawing/2015/9/8/chartex" xmlns:cx2="http://schemas.microsoft.com/office/drawing/2015/10/21/chartex" xmlns:cx3="http://schemas.microsoft.com/office/drawing/2016/5/9/chartex" xmlns:cx4="http://schemas.microsoft.com/office/drawing/2016/5/10/chartex" xmlns:cx5="http://schemas.microsoft.com/office/drawing/2016/5/11/chartex" xmlns:cx6="http://schemas.microsoft.com/office/drawing/2016/5/12/chartex" xmlns:cx7="http://schemas.microsoft.com/office/drawing/2016/5/13/chartex" xmlns:cx8="http://schemas.microsoft.com/office/drawing/2016/5/14/chartex" xmlns:mc="http://schemas.openxmlformats.org/markup-compatibility/2006" xmlns:aink="http://schemas.microsoft.com/office/drawing/2016/ink" xmlns:am3d="http://schemas.microsoft.com/office/drawing/2017/model3d" xmlns:o="urn:schemas-microsoft-com:office:office" xmlns:r="http://purl.oclc.org/ooxml/officeDocument/relationships" xmlns:m="http://purl.oclc.org/ooxml/officeDocument/math" xmlns:v="urn:schemas-microsoft-com:vml" xmlns:wp14="http://schemas.microsoft.com/office/word/2010/wordprocessingDrawing" xmlns:wp="http://purl.oclc.org/ooxml/drawingml/wordprocessingDrawing" xmlns:w10="urn:schemas-microsoft-com:office:word" xmlns:w="http://purl.oclc.org/ooxml/wordprocessingml/main" xmlns:w14="http://schemas.microsoft.com/office/word/2010/wordml" xmlns:w15="http://schemas.microsoft.com/office/word/2012/wordml" xmlns:w16cex="http://schemas.microsoft.com/office/word/2018/wordml/cex" xmlns:w16cid="http://schemas.microsoft.com/office/word/2016/wordml/cid" xmlns:w16="http://schemas.microsoft.com/office/word/2018/wordml" xmlns:w16sdtdh="http://schemas.microsoft.com/office/word/2020/wordml/sdtdatahash" xmlns:w16se="http://schemas.microsoft.com/office/word/2015/wordml/symex" xmlns:wpi="http://schemas.microsoft.com/office/word/2010/wordprocessingInk" xmlns:wne="http://schemas.microsoft.com/office/word/2006/wordml" mc:Ignorable="w14 w15 w16se w16cid w16 w16cex w16sdtdh wne wp14">
+<w:footnotes xmlns:cx="http://schemas.microsoft.com/office/drawing/2014/chartex" xmlns:cx1="http://schemas.microsoft.com/office/drawing/2015/9/8/chartex" xmlns:cx2="http://schemas.microsoft.com/office/drawing/2015/10/21/chartex" xmlns:cx3="http://schemas.microsoft.com/office/drawing/2016/5/9/chartex" xmlns:cx4="http://schemas.microsoft.com/office/drawing/2016/5/10/chartex" xmlns:cx5="http://schemas.microsoft.com/office/drawing/2016/5/11/chartex" xmlns:cx6="http://schemas.microsoft.com/office/drawing/2016/5/12/chartex" xmlns:cx7="http://schemas.microsoft.com/office/drawing/2016/5/13/chartex" xmlns:cx8="http://schemas.microsoft.com/office/drawing/2016/5/14/chartex" xmlns:mc="http://schemas.openxmlformats.org/markup-compatibility/2006" xmlns:aink="http://schemas.microsoft.com/office/drawing/2016/ink" xmlns:am3d="http://schemas.microsoft.com/office/drawing/2017/model3d" xmlns:o="urn:schemas-microsoft-com:office:office" xmlns:oel="http://schemas.microsoft.com/office/2019/extlst" xmlns:r="http://purl.oclc.org/ooxml/officeDocument/relationships" xmlns:m="http://purl.oclc.org/ooxml/officeDocument/math" xmlns:v="urn:schemas-microsoft-com:vml" xmlns:wp14="http://schemas.microsoft.com/office/word/2010/wordprocessingDrawing" xmlns:wp="http://purl.oclc.org/ooxml/drawingml/wordprocessingDrawing" xmlns:w10="urn:schemas-microsoft-com:office:word" xmlns:w="http://purl.oclc.org/ooxml/wordprocessingml/main" xmlns:w14="http://schemas.microsoft.com/office/word/2010/wordml" xmlns:w15="http://schemas.microsoft.com/office/word/2012/wordml" xmlns:w16cex="http://schemas.microsoft.com/office/word/2018/wordml/cex" xmlns:w16cid="http://schemas.microsoft.com/office/word/2016/wordml/cid" xmlns:w16="http://schemas.microsoft.com/office/word/2018/wordml" xmlns:w16sdtdh="http://schemas.microsoft.com/office/word/2020/wordml/sdtdatahash" xmlns:w16se="http://schemas.microsoft.com/office/word/2015/wordml/symex" xmlns:wpi="http://schemas.microsoft.com/office/word/2010/wordprocessingInk" xmlns:wne="http://schemas.microsoft.com/office/word/2006/wordml" mc:Ignorable="w14 w15 w16se w16cid w16 w16cex w16sdtdh wne wp14">
   <w:footnote w:type="separator" w:id="-1">
     <w:p>
       <w:r>
@@ -1555,7 +1950,7 @@
 </file>
 
 <file path=word/header1.xml><?xml version="1.0" encoding="utf-8"?>
-<w:hdr xmlns:cx="http://schemas.microsoft.com/office/drawing/2014/chartex" xmlns:cx1="http://schemas.microsoft.com/office/drawing/2015/9/8/chartex" xmlns:cx2="http://schemas.microsoft.com/office/drawing/2015/10/21/chartex" xmlns:cx3="http://schemas.microsoft.com/office/drawing/2016/5/9/chartex" xmlns:cx4="http://schemas.microsoft.com/office/drawing/2016/5/10/chartex" xmlns:cx5="http://schemas.microsoft.com/office/drawing/2016/5/11/chartex" xmlns:cx6="http://schemas.microsoft.com/office/drawing/2016/5/12/chartex" xmlns:cx7="http://schemas.microsoft.com/office/drawing/2016/5/13/chartex" xmlns:cx8="http://schemas.microsoft.com/office/drawing/2016/5/14/chartex" xmlns:mc="http://schemas.openxmlformats.org/markup-compatibility/2006" xmlns:aink="http://schemas.microsoft.com/office/drawing/2016/ink" xmlns:am3d="http://schemas.microsoft.com/office/drawing/2017/model3d" xmlns:o="urn:schemas-microsoft-com:office:office" xmlns:r="http://purl.oclc.org/ooxml/officeDocument/relationships" xmlns:m="http://purl.oclc.org/ooxml/officeDocument/math" xmlns:v="urn:schemas-microsoft-com:vml" xmlns:wp14="http://schemas.microsoft.com/office/word/2010/wordprocessingDrawing" xmlns:wp="http://purl.oclc.org/ooxml/drawingml/wordprocessingDrawing" xmlns:w10="urn:schemas-microsoft-com:office:word" xmlns:w="http://purl.oclc.org/ooxml/wordprocessingml/main" xmlns:w14="http://schemas.microsoft.com/office/word/2010/wordml" xmlns:w15="http://schemas.microsoft.com/office/word/2012/wordml" xmlns:w16cex="http://schemas.microsoft.com/office/word/2018/wordml/cex" xmlns:w16cid="http://schemas.microsoft.com/office/word/2016/wordml/cid" xmlns:w16="http://schemas.microsoft.com/office/word/2018/wordml" xmlns:w16sdtdh="http://schemas.microsoft.com/office/word/2020/wordml/sdtdatahash" xmlns:w16se="http://schemas.microsoft.com/office/word/2015/wordml/symex" xmlns:wpi="http://schemas.microsoft.com/office/word/2010/wordprocessingInk" xmlns:wne="http://schemas.microsoft.com/office/word/2006/wordml" mc:Ignorable="w14 w15 w16se w16cid w16 w16cex w16sdtdh wne wp14">
+<w:hdr xmlns:cx="http://schemas.microsoft.com/office/drawing/2014/chartex" xmlns:cx1="http://schemas.microsoft.com/office/drawing/2015/9/8/chartex" xmlns:cx2="http://schemas.microsoft.com/office/drawing/2015/10/21/chartex" xmlns:cx3="http://schemas.microsoft.com/office/drawing/2016/5/9/chartex" xmlns:cx4="http://schemas.microsoft.com/office/drawing/2016/5/10/chartex" xmlns:cx5="http://schemas.microsoft.com/office/drawing/2016/5/11/chartex" xmlns:cx6="http://schemas.microsoft.com/office/drawing/2016/5/12/chartex" xmlns:cx7="http://schemas.microsoft.com/office/drawing/2016/5/13/chartex" xmlns:cx8="http://schemas.microsoft.com/office/drawing/2016/5/14/chartex" xmlns:mc="http://schemas.openxmlformats.org/markup-compatibility/2006" xmlns:aink="http://schemas.microsoft.com/office/drawing/2016/ink" xmlns:am3d="http://schemas.microsoft.com/office/drawing/2017/model3d" xmlns:o="urn:schemas-microsoft-com:office:office" xmlns:oel="http://schemas.microsoft.com/office/2019/extlst" xmlns:r="http://purl.oclc.org/ooxml/officeDocument/relationships" xmlns:m="http://purl.oclc.org/ooxml/officeDocument/math" xmlns:v="urn:schemas-microsoft-com:vml" xmlns:wp14="http://schemas.microsoft.com/office/word/2010/wordprocessingDrawing" xmlns:wp="http://purl.oclc.org/ooxml/drawingml/wordprocessingDrawing" xmlns:w10="urn:schemas-microsoft-com:office:word" xmlns:w="http://purl.oclc.org/ooxml/wordprocessingml/main" xmlns:w14="http://schemas.microsoft.com/office/word/2010/wordml" xmlns:w15="http://schemas.microsoft.com/office/word/2012/wordml" xmlns:w16cex="http://schemas.microsoft.com/office/word/2018/wordml/cex" xmlns:w16cid="http://schemas.microsoft.com/office/word/2016/wordml/cid" xmlns:w16="http://schemas.microsoft.com/office/word/2018/wordml" xmlns:w16sdtdh="http://schemas.microsoft.com/office/word/2020/wordml/sdtdatahash" xmlns:w16se="http://schemas.microsoft.com/office/word/2015/wordml/symex" xmlns:wpi="http://schemas.microsoft.com/office/word/2010/wordprocessingInk" xmlns:wne="http://schemas.microsoft.com/office/word/2006/wordml" mc:Ignorable="w14 w15 w16se w16cid w16 w16cex w16sdtdh wne wp14">
   <w:p>
     <w:pPr>
       <w:pStyle w:val="Footer"/>
@@ -1585,7 +1980,7 @@
 </file>
 
 <file path=word/numbering.xml><?xml version="1.0" encoding="utf-8"?>
-<w:numbering xmlns:cx="http://schemas.microsoft.com/office/drawing/2014/chartex" xmlns:cx1="http://schemas.microsoft.com/office/drawing/2015/9/8/chartex" xmlns:cx2="http://schemas.microsoft.com/office/drawing/2015/10/21/chartex" xmlns:cx3="http://schemas.microsoft.com/office/drawing/2016/5/9/chartex" xmlns:cx4="http://schemas.microsoft.com/office/drawing/2016/5/10/chartex" xmlns:cx5="http://schemas.microsoft.com/office/drawing/2016/5/11/chartex" xmlns:cx6="http://schemas.microsoft.com/office/drawing/2016/5/12/chartex" xmlns:cx7="http://schemas.microsoft.com/office/drawing/2016/5/13/chartex" xmlns:cx8="http://schemas.microsoft.com/office/drawing/2016/5/14/chartex" xmlns:mc="http://schemas.openxmlformats.org/markup-compatibility/2006" xmlns:aink="http://schemas.microsoft.com/office/drawing/2016/ink" xmlns:am3d="http://schemas.microsoft.com/office/drawing/2017/model3d" xmlns:o="urn:schemas-microsoft-com:office:office" xmlns:r="http://purl.oclc.org/ooxml/officeDocument/relationships" xmlns:m="http://purl.oclc.org/ooxml/officeDocument/math" xmlns:v="urn:schemas-microsoft-com:vml" xmlns:wp14="http://schemas.microsoft.com/office/word/2010/wordprocessingDrawing" xmlns:wp="http://purl.oclc.org/ooxml/drawingml/wordprocessingDrawing" xmlns:w10="urn:schemas-microsoft-com:office:word" xmlns:w="http://purl.oclc.org/ooxml/wordprocessingml/main" xmlns:w14="http://schemas.microsoft.com/office/word/2010/wordml" xmlns:w15="http://schemas.microsoft.com/office/word/2012/wordml" xmlns:w16cex="http://schemas.microsoft.com/office/word/2018/wordml/cex" xmlns:w16cid="http://schemas.microsoft.com/office/word/2016/wordml/cid" xmlns:w16="http://schemas.microsoft.com/office/word/2018/wordml" xmlns:w16sdtdh="http://schemas.microsoft.com/office/word/2020/wordml/sdtdatahash" xmlns:w16se="http://schemas.microsoft.com/office/word/2015/wordml/symex" xmlns:wpi="http://schemas.microsoft.com/office/word/2010/wordprocessingInk" xmlns:wne="http://schemas.microsoft.com/office/word/2006/wordml" mc:Ignorable="w14 w15 w16se w16cid w16 w16cex w16sdtdh wne wp14">
+<w:numbering xmlns:cx="http://schemas.microsoft.com/office/drawing/2014/chartex" xmlns:cx1="http://schemas.microsoft.com/office/drawing/2015/9/8/chartex" xmlns:cx2="http://schemas.microsoft.com/office/drawing/2015/10/21/chartex" xmlns:cx3="http://schemas.microsoft.com/office/drawing/2016/5/9/chartex" xmlns:cx4="http://schemas.microsoft.com/office/drawing/2016/5/10/chartex" xmlns:cx5="http://schemas.microsoft.com/office/drawing/2016/5/11/chartex" xmlns:cx6="http://schemas.microsoft.com/office/drawing/2016/5/12/chartex" xmlns:cx7="http://schemas.microsoft.com/office/drawing/2016/5/13/chartex" xmlns:cx8="http://schemas.microsoft.com/office/drawing/2016/5/14/chartex" xmlns:mc="http://schemas.openxmlformats.org/markup-compatibility/2006" xmlns:aink="http://schemas.microsoft.com/office/drawing/2016/ink" xmlns:am3d="http://schemas.microsoft.com/office/drawing/2017/model3d" xmlns:o="urn:schemas-microsoft-com:office:office" xmlns:oel="http://schemas.microsoft.com/office/2019/extlst" xmlns:r="http://purl.oclc.org/ooxml/officeDocument/relationships" xmlns:m="http://purl.oclc.org/ooxml/officeDocument/math" xmlns:v="urn:schemas-microsoft-com:vml" xmlns:wp14="http://schemas.microsoft.com/office/word/2010/wordprocessingDrawing" xmlns:wp="http://purl.oclc.org/ooxml/drawingml/wordprocessingDrawing" xmlns:w10="urn:schemas-microsoft-com:office:word" xmlns:w="http://purl.oclc.org/ooxml/wordprocessingml/main" xmlns:w14="http://schemas.microsoft.com/office/word/2010/wordml" xmlns:w15="http://schemas.microsoft.com/office/word/2012/wordml" xmlns:w16cex="http://schemas.microsoft.com/office/word/2018/wordml/cex" xmlns:w16cid="http://schemas.microsoft.com/office/word/2016/wordml/cid" xmlns:w16="http://schemas.microsoft.com/office/word/2018/wordml" xmlns:w16sdtdh="http://schemas.microsoft.com/office/word/2020/wordml/sdtdatahash" xmlns:w16se="http://schemas.microsoft.com/office/word/2015/wordml/symex" xmlns:wpi="http://schemas.microsoft.com/office/word/2010/wordprocessingInk" xmlns:wne="http://schemas.microsoft.com/office/word/2006/wordml" mc:Ignorable="w14 w15 w16se w16cid w16 w16cex w16sdtdh wne wp14">
   <w:abstractNum w:abstractNumId="0" w15:restartNumberingAfterBreak="0">
     <w:nsid w:val="FFFFFF1D"/>
     <w:multiLevelType w:val="multilevel"/>
@@ -2977,76 +3372,76 @@
       </w:rPr>
     </w:lvl>
   </w:abstractNum>
-  <w:num w:numId="1">
+  <w:num w:numId="1" w16cid:durableId="1259486657">
     <w:abstractNumId w:val="14"/>
   </w:num>
-  <w:num w:numId="2">
+  <w:num w:numId="2" w16cid:durableId="1090813620">
     <w:abstractNumId w:val="19"/>
   </w:num>
-  <w:num w:numId="3">
+  <w:num w:numId="3" w16cid:durableId="1362780136">
     <w:abstractNumId w:val="13"/>
   </w:num>
-  <w:num w:numId="4">
+  <w:num w:numId="4" w16cid:durableId="1325162826">
     <w:abstractNumId w:val="16"/>
   </w:num>
-  <w:num w:numId="5">
+  <w:num w:numId="5" w16cid:durableId="1608077758">
     <w:abstractNumId w:val="16"/>
   </w:num>
-  <w:num w:numId="6">
+  <w:num w:numId="6" w16cid:durableId="1461995317">
     <w:abstractNumId w:val="16"/>
   </w:num>
-  <w:num w:numId="7">
+  <w:num w:numId="7" w16cid:durableId="1151093778">
     <w:abstractNumId w:val="16"/>
   </w:num>
-  <w:num w:numId="8">
+  <w:num w:numId="8" w16cid:durableId="409279061">
     <w:abstractNumId w:val="18"/>
   </w:num>
-  <w:num w:numId="9">
+  <w:num w:numId="9" w16cid:durableId="1403328740">
     <w:abstractNumId w:val="20"/>
   </w:num>
-  <w:num w:numId="10">
+  <w:num w:numId="10" w16cid:durableId="558830239">
     <w:abstractNumId w:val="15"/>
   </w:num>
-  <w:num w:numId="11">
+  <w:num w:numId="11" w16cid:durableId="1902935814">
     <w:abstractNumId w:val="12"/>
   </w:num>
-  <w:num w:numId="12">
+  <w:num w:numId="12" w16cid:durableId="1488126507">
     <w:abstractNumId w:val="11"/>
   </w:num>
-  <w:num w:numId="13">
+  <w:num w:numId="13" w16cid:durableId="2135713735">
     <w:abstractNumId w:val="0"/>
   </w:num>
-  <w:num w:numId="14">
+  <w:num w:numId="14" w16cid:durableId="1641765949">
     <w:abstractNumId w:val="10"/>
   </w:num>
-  <w:num w:numId="15">
+  <w:num w:numId="15" w16cid:durableId="1589656042">
     <w:abstractNumId w:val="8"/>
   </w:num>
-  <w:num w:numId="16">
+  <w:num w:numId="16" w16cid:durableId="2018771382">
     <w:abstractNumId w:val="7"/>
   </w:num>
-  <w:num w:numId="17">
+  <w:num w:numId="17" w16cid:durableId="964232390">
     <w:abstractNumId w:val="6"/>
   </w:num>
-  <w:num w:numId="18">
+  <w:num w:numId="18" w16cid:durableId="1025522705">
     <w:abstractNumId w:val="5"/>
   </w:num>
-  <w:num w:numId="19">
+  <w:num w:numId="19" w16cid:durableId="1709332846">
     <w:abstractNumId w:val="9"/>
   </w:num>
-  <w:num w:numId="20">
+  <w:num w:numId="20" w16cid:durableId="669603755">
     <w:abstractNumId w:val="4"/>
   </w:num>
-  <w:num w:numId="21">
+  <w:num w:numId="21" w16cid:durableId="973096647">
     <w:abstractNumId w:val="3"/>
   </w:num>
-  <w:num w:numId="22">
+  <w:num w:numId="22" w16cid:durableId="1234046804">
     <w:abstractNumId w:val="2"/>
   </w:num>
-  <w:num w:numId="23">
+  <w:num w:numId="23" w16cid:durableId="689641649">
     <w:abstractNumId w:val="1"/>
   </w:num>
-  <w:num w:numId="24">
+  <w:num w:numId="24" w16cid:durableId="918903987">
     <w:abstractNumId w:val="17"/>
   </w:num>
 </w:numbering>

</xml_diff>